<commit_message>
add Display-Name and Description
</commit_message>
<xml_diff>
--- a/static/Patron-front功能文档.docx
+++ b/static/Patron-front功能文档.docx
@@ -1965,7 +1965,6 @@
       <w:pPr>
         <w:jc w:val="center"/>
         <w:rPr>
-          <w:rFonts w:hint="eastAsia"/>
           <w:b/>
           <w:sz w:val="36"/>
         </w:rPr>
@@ -2585,7 +2584,6 @@
         </w:numPr>
         <w:ind w:firstLineChars="0"/>
         <w:rPr>
-          <w:rFonts w:hint="eastAsia"/>
           <w:b/>
         </w:rPr>
       </w:pPr>
@@ -2759,9 +2757,6 @@
           <w:numId w:val="3"/>
         </w:numPr>
         <w:ind w:firstLineChars="0"/>
-        <w:rPr>
-          <w:rFonts w:hint="eastAsia"/>
-        </w:rPr>
       </w:pPr>
       <w:r>
         <w:t>鼠标指向删除按钮会变成手型</w:t>
@@ -2815,9 +2810,6 @@
         <w:pStyle w:val="a6"/>
         <w:ind w:left="840" w:firstLineChars="0" w:firstLine="0"/>
         <w:jc w:val="center"/>
-        <w:rPr>
-          <w:rFonts w:hint="eastAsia"/>
-        </w:rPr>
       </w:pPr>
       <w:r>
         <w:rPr>
@@ -2868,9 +2860,6 @@
           <w:numId w:val="3"/>
         </w:numPr>
         <w:ind w:firstLineChars="0"/>
-        <w:rPr>
-          <w:rFonts w:hint="eastAsia"/>
-        </w:rPr>
       </w:pPr>
       <w:r>
         <w:rPr>
@@ -3022,9 +3011,6 @@
           <w:numId w:val="3"/>
         </w:numPr>
         <w:ind w:firstLineChars="0"/>
-        <w:rPr>
-          <w:rFonts w:hint="eastAsia"/>
-        </w:rPr>
       </w:pPr>
       <w:r>
         <w:t>规则名禁止带</w:t>
@@ -3232,14 +3218,78 @@
         </w:rPr>
         <w:t>给服务器。</w:t>
       </w:r>
+    </w:p>
+    <w:p/>
+    <w:p>
+      <w:r>
+        <w:t xml:space="preserve"> </w:t>
+      </w:r>
+    </w:p>
+    <w:p>
+      <w:r>
+        <w:rPr>
+          <w:highlight w:val="yellow"/>
+        </w:rPr>
+        <w:t>TODO</w:t>
+      </w:r>
+      <w:r>
+        <w:rPr>
+          <w:rFonts w:hint="eastAsia"/>
+          <w:highlight w:val="yellow"/>
+        </w:rPr>
+        <w:t>：</w:t>
+      </w:r>
+      <w:r>
+        <w:rPr>
+          <w:rFonts w:hint="eastAsia"/>
+          <w:highlight w:val="yellow"/>
+        </w:rPr>
+        <w:t>built-in</w:t>
+      </w:r>
+      <w:r>
+        <w:rPr>
+          <w:rFonts w:hint="eastAsia"/>
+          <w:highlight w:val="yellow"/>
+        </w:rPr>
+        <w:t>相关，</w:t>
+      </w:r>
+      <w:r>
+        <w:rPr>
+          <w:rFonts w:hint="eastAsia"/>
+          <w:highlight w:val="yellow"/>
+        </w:rPr>
+        <w:t>description</w:t>
+      </w:r>
+      <w:r>
+        <w:rPr>
+          <w:rFonts w:hint="eastAsia"/>
+          <w:highlight w:val="yellow"/>
+        </w:rPr>
+        <w:t>，</w:t>
+      </w:r>
+      <w:r>
+        <w:rPr>
+          <w:rFonts w:hint="eastAsia"/>
+          <w:highlight w:val="yellow"/>
+        </w:rPr>
+        <w:t>name</w:t>
+      </w:r>
+      <w:r>
+        <w:rPr>
+          <w:rFonts w:hint="eastAsia"/>
+          <w:highlight w:val="yellow"/>
+        </w:rPr>
+        <w:t>和</w:t>
+      </w:r>
+      <w:r>
+        <w:rPr>
+          <w:rFonts w:hint="eastAsia"/>
+          <w:highlight w:val="yellow"/>
+        </w:rPr>
+        <w:t>displayName</w:t>
+      </w:r>
       <w:bookmarkStart w:id="0" w:name="_GoBack"/>
       <w:bookmarkEnd w:id="0"/>
-    </w:p>
-    <w:p/>
-    <w:p>
-      <w:r>
-        <w:t xml:space="preserve"> </w:t>
-      </w:r>
     </w:p>
     <w:sectPr>
       <w:pgSz w:w="11906" w:h="16838"/>
@@ -4035,6 +4085,7 @@
   <w:style w:type="character" w:default="1" w:styleId="a0">
     <w:name w:val="Default Paragraph Font"/>
     <w:uiPriority w:val="1"/>
+    <w:semiHidden/>
     <w:unhideWhenUsed/>
   </w:style>
   <w:style w:type="table" w:default="1" w:styleId="a1">

</xml_diff>